<commit_message>
upd for new summap
</commit_message>
<xml_diff>
--- a/docs_/First_summap_german_dataset_baselines.docx
+++ b/docs_/First_summap_german_dataset_baselines.docx
@@ -83,6 +83,7 @@
     <w:p>
       <w:pPr>
         <w:numPr>
+          <w:ilvl w:val="0"/>
           <w:numId w:val="0"/>
         </w:numPr>
         <w:jc w:val="left"/>
@@ -218,7 +219,7 @@
       </w:r>
       <w:r>
         <w:rPr>
-          <w:rStyle w:val="5"/>
+          <w:rStyle w:val="6"/>
           <w:rFonts w:hint="default" w:ascii="Times New Roman" w:hAnsi="Times New Roman" w:cs="Times New Roman"/>
           <w:b w:val="0"/>
           <w:bCs w:val="0"/>
@@ -265,6 +266,7 @@
     <w:p>
       <w:pPr>
         <w:numPr>
+          <w:ilvl w:val="0"/>
           <w:numId w:val="0"/>
         </w:numPr>
         <w:jc w:val="left"/>
@@ -281,11 +283,22 @@
     <w:p>
       <w:pPr>
         <w:numPr>
+          <w:ilvl w:val="0"/>
           <w:numId w:val="0"/>
         </w:numPr>
         <w:jc w:val="center"/>
-      </w:pPr>
-      <w:r>
+        <w:rPr>
+          <w:rFonts w:hint="default" w:ascii="Times New Roman" w:hAnsi="Times New Roman" w:cs="Times New Roman"/>
+          <w:sz w:val="24"/>
+          <w:szCs w:val="24"/>
+        </w:rPr>
+      </w:pPr>
+      <w:r>
+        <w:rPr>
+          <w:rFonts w:hint="default" w:ascii="Times New Roman" w:hAnsi="Times New Roman" w:cs="Times New Roman"/>
+          <w:sz w:val="24"/>
+          <w:szCs w:val="24"/>
+        </w:rPr>
         <w:drawing>
           <wp:inline distT="0" distB="0" distL="114300" distR="114300">
             <wp:extent cx="4743450" cy="1270635"/>
@@ -332,6 +345,7 @@
     <w:p>
       <w:pPr>
         <w:numPr>
+          <w:ilvl w:val="0"/>
           <w:numId w:val="0"/>
         </w:numPr>
         <w:jc w:val="left"/>
@@ -345,6 +359,7 @@
     <w:p>
       <w:pPr>
         <w:numPr>
+          <w:ilvl w:val="0"/>
           <w:numId w:val="0"/>
         </w:numPr>
         <w:jc w:val="left"/>
@@ -377,6 +392,7 @@
     <w:p>
       <w:pPr>
         <w:numPr>
+          <w:ilvl w:val="0"/>
           <w:numId w:val="0"/>
         </w:numPr>
         <w:jc w:val="left"/>
@@ -391,11 +407,22 @@
     <w:p>
       <w:pPr>
         <w:numPr>
+          <w:ilvl w:val="0"/>
           <w:numId w:val="0"/>
         </w:numPr>
         <w:jc w:val="center"/>
-      </w:pPr>
-      <w:r>
+        <w:rPr>
+          <w:rFonts w:hint="default" w:ascii="Times New Roman" w:hAnsi="Times New Roman" w:cs="Times New Roman"/>
+          <w:sz w:val="24"/>
+          <w:szCs w:val="24"/>
+        </w:rPr>
+      </w:pPr>
+      <w:r>
+        <w:rPr>
+          <w:rFonts w:hint="default" w:ascii="Times New Roman" w:hAnsi="Times New Roman" w:cs="Times New Roman"/>
+          <w:sz w:val="24"/>
+          <w:szCs w:val="24"/>
+        </w:rPr>
         <w:drawing>
           <wp:inline distT="0" distB="0" distL="114300" distR="114300">
             <wp:extent cx="4471670" cy="1464310"/>
@@ -442,25 +469,36 @@
     <w:p>
       <w:pPr>
         <w:numPr>
+          <w:ilvl w:val="0"/>
           <w:numId w:val="0"/>
         </w:numPr>
         <w:jc w:val="left"/>
-      </w:pPr>
-    </w:p>
-    <w:p>
-      <w:pPr>
-        <w:numPr>
+        <w:rPr>
+          <w:rFonts w:hint="default" w:ascii="Times New Roman" w:hAnsi="Times New Roman" w:cs="Times New Roman"/>
+          <w:sz w:val="24"/>
+          <w:szCs w:val="24"/>
+        </w:rPr>
+      </w:pPr>
+    </w:p>
+    <w:p>
+      <w:pPr>
+        <w:numPr>
+          <w:ilvl w:val="0"/>
           <w:numId w:val="0"/>
         </w:numPr>
         <w:jc w:val="left"/>
         <w:rPr>
-          <w:rFonts w:hint="default"/>
-          <w:lang w:val="ru-RU"/>
-        </w:rPr>
-      </w:pPr>
-      <w:r>
-        <w:rPr>
-          <w:rFonts w:hint="default"/>
+          <w:rFonts w:hint="default" w:ascii="Times New Roman" w:hAnsi="Times New Roman" w:cs="Times New Roman"/>
+          <w:sz w:val="24"/>
+          <w:szCs w:val="24"/>
+          <w:lang w:val="ru-RU"/>
+        </w:rPr>
+      </w:pPr>
+      <w:r>
+        <w:rPr>
+          <w:rFonts w:hint="default" w:ascii="Times New Roman" w:hAnsi="Times New Roman" w:cs="Times New Roman"/>
+          <w:sz w:val="24"/>
+          <w:szCs w:val="24"/>
           <w:lang w:val="ru-RU"/>
         </w:rPr>
         <w:t xml:space="preserve">Из всех фичей можно выделить числовые, а точнее: </w:t>
@@ -469,23 +507,37 @@
     <w:p>
       <w:pPr>
         <w:numPr>
+          <w:ilvl w:val="0"/>
           <w:numId w:val="0"/>
         </w:numPr>
         <w:jc w:val="left"/>
         <w:rPr>
-          <w:rFonts w:hint="default"/>
-          <w:lang w:val="ru-RU"/>
-        </w:rPr>
-      </w:pPr>
-    </w:p>
-    <w:p>
-      <w:pPr>
-        <w:numPr>
+          <w:rFonts w:hint="default" w:ascii="Times New Roman" w:hAnsi="Times New Roman" w:cs="Times New Roman"/>
+          <w:sz w:val="24"/>
+          <w:szCs w:val="24"/>
+          <w:lang w:val="ru-RU"/>
+        </w:rPr>
+      </w:pPr>
+    </w:p>
+    <w:p>
+      <w:pPr>
+        <w:numPr>
+          <w:ilvl w:val="0"/>
           <w:numId w:val="0"/>
         </w:numPr>
         <w:jc w:val="center"/>
-      </w:pPr>
-      <w:r>
+        <w:rPr>
+          <w:rFonts w:hint="default" w:ascii="Times New Roman" w:hAnsi="Times New Roman" w:cs="Times New Roman"/>
+          <w:sz w:val="24"/>
+          <w:szCs w:val="24"/>
+        </w:rPr>
+      </w:pPr>
+      <w:r>
+        <w:rPr>
+          <w:rFonts w:hint="default" w:ascii="Times New Roman" w:hAnsi="Times New Roman" w:cs="Times New Roman"/>
+          <w:sz w:val="24"/>
+          <w:szCs w:val="24"/>
+        </w:rPr>
         <w:drawing>
           <wp:inline distT="0" distB="0" distL="114300" distR="114300">
             <wp:extent cx="3286760" cy="2557780"/>
@@ -532,14 +584,21 @@
     <w:p>
       <w:pPr>
         <w:numPr>
+          <w:ilvl w:val="0"/>
           <w:numId w:val="0"/>
         </w:numPr>
         <w:jc w:val="center"/>
-      </w:pPr>
-    </w:p>
-    <w:p>
-      <w:pPr>
-        <w:numPr>
+        <w:rPr>
+          <w:rFonts w:hint="default" w:ascii="Times New Roman" w:hAnsi="Times New Roman" w:cs="Times New Roman"/>
+          <w:sz w:val="24"/>
+          <w:szCs w:val="24"/>
+        </w:rPr>
+      </w:pPr>
+    </w:p>
+    <w:p>
+      <w:pPr>
+        <w:numPr>
+          <w:ilvl w:val="0"/>
           <w:numId w:val="0"/>
         </w:numPr>
         <w:jc w:val="left"/>
@@ -554,7 +613,9 @@
       </w:pPr>
       <w:r>
         <w:rPr>
-          <w:rFonts w:hint="default"/>
+          <w:rFonts w:hint="default" w:ascii="Times New Roman" w:hAnsi="Times New Roman" w:cs="Times New Roman"/>
+          <w:sz w:val="24"/>
+          <w:szCs w:val="24"/>
           <w:lang w:val="ru-RU"/>
         </w:rPr>
         <w:t xml:space="preserve">Анализ категориальных фичей требует отдельных методов и знаний, но их можно перевести в условные ранговые или номинальные шкалы и уже анализировать, как, например, с </w:t>
@@ -574,6 +635,7 @@
     <w:p>
       <w:pPr>
         <w:numPr>
+          <w:ilvl w:val="0"/>
           <w:numId w:val="0"/>
         </w:numPr>
         <w:jc w:val="left"/>
@@ -590,6 +652,7 @@
     <w:p>
       <w:pPr>
         <w:numPr>
+          <w:ilvl w:val="0"/>
           <w:numId w:val="0"/>
         </w:numPr>
         <w:jc w:val="left"/>
@@ -639,6 +702,7 @@
     <w:p>
       <w:pPr>
         <w:numPr>
+          <w:ilvl w:val="0"/>
           <w:numId w:val="0"/>
         </w:numPr>
         <w:jc w:val="left"/>
@@ -655,6 +719,7 @@
     <w:p>
       <w:pPr>
         <w:numPr>
+          <w:ilvl w:val="0"/>
           <w:numId w:val="0"/>
         </w:numPr>
         <w:jc w:val="left"/>
@@ -682,11 +747,22 @@
     <w:p>
       <w:pPr>
         <w:numPr>
+          <w:ilvl w:val="0"/>
           <w:numId w:val="0"/>
         </w:numPr>
         <w:jc w:val="left"/>
-      </w:pPr>
-      <w:r>
+        <w:rPr>
+          <w:rFonts w:hint="default" w:ascii="Times New Roman" w:hAnsi="Times New Roman" w:cs="Times New Roman"/>
+          <w:sz w:val="24"/>
+          <w:szCs w:val="24"/>
+        </w:rPr>
+      </w:pPr>
+      <w:r>
+        <w:rPr>
+          <w:rFonts w:hint="default" w:ascii="Times New Roman" w:hAnsi="Times New Roman" w:cs="Times New Roman"/>
+          <w:sz w:val="24"/>
+          <w:szCs w:val="24"/>
+        </w:rPr>
         <w:drawing>
           <wp:inline distT="0" distB="0" distL="114300" distR="114300">
             <wp:extent cx="5274310" cy="4172585"/>
@@ -733,11 +809,24 @@
     <w:p>
       <w:pPr>
         <w:numPr>
+          <w:ilvl w:val="0"/>
           <w:numId w:val="0"/>
         </w:numPr>
         <w:jc w:val="center"/>
-      </w:pPr>
-      <w:r>
+        <w:rPr>
+          <w:rFonts w:hint="default" w:ascii="Times New Roman" w:hAnsi="Times New Roman" w:cs="Times New Roman"/>
+          <w:sz w:val="24"/>
+          <w:szCs w:val="24"/>
+        </w:rPr>
+      </w:pPr>
+      <w:bookmarkStart w:id="0" w:name="_GoBack"/>
+      <w:bookmarkEnd w:id="0"/>
+      <w:r>
+        <w:rPr>
+          <w:rFonts w:hint="default" w:ascii="Times New Roman" w:hAnsi="Times New Roman" w:cs="Times New Roman"/>
+          <w:sz w:val="24"/>
+          <w:szCs w:val="24"/>
+        </w:rPr>
         <w:drawing>
           <wp:inline distT="0" distB="0" distL="114300" distR="114300">
             <wp:extent cx="1699260" cy="1400175"/>
@@ -784,25 +873,36 @@
     <w:p>
       <w:pPr>
         <w:numPr>
+          <w:ilvl w:val="0"/>
           <w:numId w:val="0"/>
         </w:numPr>
         <w:jc w:val="center"/>
-      </w:pPr>
-    </w:p>
-    <w:p>
-      <w:pPr>
-        <w:numPr>
+        <w:rPr>
+          <w:rFonts w:hint="default" w:ascii="Times New Roman" w:hAnsi="Times New Roman" w:cs="Times New Roman"/>
+          <w:sz w:val="24"/>
+          <w:szCs w:val="24"/>
+        </w:rPr>
+      </w:pPr>
+    </w:p>
+    <w:p>
+      <w:pPr>
+        <w:numPr>
+          <w:ilvl w:val="0"/>
           <w:numId w:val="0"/>
         </w:numPr>
         <w:jc w:val="left"/>
         <w:rPr>
-          <w:rFonts w:hint="default"/>
-          <w:lang w:val="en-US"/>
-        </w:rPr>
-      </w:pPr>
-      <w:r>
-        <w:rPr>
-          <w:rFonts w:hint="default"/>
+          <w:rFonts w:hint="default" w:ascii="Times New Roman" w:hAnsi="Times New Roman" w:cs="Times New Roman"/>
+          <w:sz w:val="24"/>
+          <w:szCs w:val="24"/>
+          <w:lang w:val="en-US"/>
+        </w:rPr>
+      </w:pPr>
+      <w:r>
+        <w:rPr>
+          <w:rFonts w:hint="default" w:ascii="Times New Roman" w:hAnsi="Times New Roman" w:cs="Times New Roman"/>
+          <w:sz w:val="24"/>
+          <w:szCs w:val="24"/>
           <w:lang w:val="en-US"/>
         </w:rPr>
         <w:t>так как Skewness = 1.94 — сильно положительная асимметрия. и Kurtosis = 4.265 → "тяжёлые хвосты" и высокий пик. Для решения проблемы - можно применить логарифм данного значения. Тут он является довольно важным. Перед обработкой - можно построить бейзлайн модель без каких либо преобразований и фичи инжениринга и посмотреть на важность фичей, чтобы оценить какие из фичей дают наибольший вклад в модели</w:t>
@@ -811,18 +911,22 @@
     <w:p>
       <w:pPr>
         <w:numPr>
+          <w:ilvl w:val="0"/>
           <w:numId w:val="0"/>
         </w:numPr>
         <w:jc w:val="left"/>
         <w:rPr>
-          <w:rFonts w:hint="default"/>
-          <w:lang w:val="en-US"/>
-        </w:rPr>
-      </w:pPr>
-    </w:p>
-    <w:p>
-      <w:pPr>
-        <w:numPr>
+          <w:rFonts w:hint="default" w:ascii="Times New Roman" w:hAnsi="Times New Roman" w:cs="Times New Roman"/>
+          <w:sz w:val="24"/>
+          <w:szCs w:val="24"/>
+          <w:lang w:val="en-US"/>
+        </w:rPr>
+      </w:pPr>
+    </w:p>
+    <w:p>
+      <w:pPr>
+        <w:numPr>
+          <w:ilvl w:val="0"/>
           <w:numId w:val="0"/>
         </w:numPr>
         <w:jc w:val="left"/>
@@ -850,11 +954,22 @@
     <w:p>
       <w:pPr>
         <w:numPr>
+          <w:ilvl w:val="0"/>
           <w:numId w:val="0"/>
         </w:numPr>
         <w:jc w:val="left"/>
-      </w:pPr>
-      <w:r>
+        <w:rPr>
+          <w:rFonts w:hint="default" w:ascii="Times New Roman" w:hAnsi="Times New Roman" w:cs="Times New Roman"/>
+          <w:sz w:val="24"/>
+          <w:szCs w:val="24"/>
+        </w:rPr>
+      </w:pPr>
+      <w:r>
+        <w:rPr>
+          <w:rFonts w:hint="default" w:ascii="Times New Roman" w:hAnsi="Times New Roman" w:cs="Times New Roman"/>
+          <w:sz w:val="24"/>
+          <w:szCs w:val="24"/>
+        </w:rPr>
         <w:drawing>
           <wp:inline distT="0" distB="0" distL="114300" distR="114300">
             <wp:extent cx="5271135" cy="4239260"/>
@@ -901,11 +1016,22 @@
     <w:p>
       <w:pPr>
         <w:numPr>
+          <w:ilvl w:val="0"/>
           <w:numId w:val="0"/>
         </w:numPr>
         <w:jc w:val="center"/>
-      </w:pPr>
-      <w:r>
+        <w:rPr>
+          <w:rFonts w:hint="default" w:ascii="Times New Roman" w:hAnsi="Times New Roman" w:cs="Times New Roman"/>
+          <w:sz w:val="24"/>
+          <w:szCs w:val="24"/>
+        </w:rPr>
+      </w:pPr>
+      <w:r>
+        <w:rPr>
+          <w:rFonts w:hint="default" w:ascii="Times New Roman" w:hAnsi="Times New Roman" w:cs="Times New Roman"/>
+          <w:sz w:val="24"/>
+          <w:szCs w:val="24"/>
+        </w:rPr>
         <w:drawing>
           <wp:inline distT="0" distB="0" distL="114300" distR="114300">
             <wp:extent cx="1495425" cy="1247775"/>
@@ -952,47 +1078,1599 @@
     <w:p>
       <w:pPr>
         <w:numPr>
-          <w:numId w:val="0"/>
-        </w:numPr>
+          <w:ilvl w:val="0"/>
+          <w:numId w:val="0"/>
+        </w:numPr>
+        <w:jc w:val="both"/>
+        <w:rPr>
+          <w:rFonts w:hint="default" w:ascii="Times New Roman" w:hAnsi="Times New Roman" w:cs="Times New Roman"/>
+          <w:sz w:val="24"/>
+          <w:szCs w:val="24"/>
+          <w:lang w:val="en-US"/>
+        </w:rPr>
+      </w:pPr>
+      <w:r>
+        <w:rPr>
+          <w:rFonts w:hint="default" w:ascii="Times New Roman" w:hAnsi="Times New Roman" w:cs="Times New Roman"/>
+          <w:sz w:val="24"/>
+          <w:szCs w:val="24"/>
+          <w:lang w:val="en-US"/>
+        </w:rPr>
+        <w:t>kewness ≈ 1.09 → умеренная правая асимметрия большинство клиентов берут кредиты на короткий срок небольшая часть — на очень длинный срок хвост справа (долгие кредиты 48–60 месяцев) вытягивает распределение</w:t>
+      </w:r>
+    </w:p>
+    <w:p>
+      <w:pPr>
+        <w:numPr>
+          <w:ilvl w:val="0"/>
+          <w:numId w:val="0"/>
+        </w:numPr>
+        <w:jc w:val="center"/>
+        <w:rPr>
+          <w:rFonts w:hint="default" w:ascii="Times New Roman" w:hAnsi="Times New Roman" w:cs="Times New Roman"/>
+          <w:sz w:val="24"/>
+          <w:szCs w:val="24"/>
+          <w:lang w:val="en-US"/>
+        </w:rPr>
+      </w:pPr>
+    </w:p>
+    <w:p>
+      <w:pPr>
+        <w:numPr>
+          <w:ilvl w:val="0"/>
+          <w:numId w:val="0"/>
+        </w:numPr>
+        <w:jc w:val="left"/>
+        <w:rPr>
+          <w:rFonts w:hint="default" w:ascii="Times New Roman" w:hAnsi="Times New Roman" w:cs="Times New Roman"/>
+          <w:b/>
+          <w:bCs/>
+          <w:sz w:val="24"/>
+          <w:szCs w:val="24"/>
+          <w:lang w:val="en-US"/>
+        </w:rPr>
+      </w:pPr>
+      <w:r>
+        <w:rPr>
+          <w:rFonts w:hint="default" w:ascii="Times New Roman" w:hAnsi="Times New Roman" w:cs="Times New Roman"/>
+          <w:b/>
+          <w:bCs/>
+          <w:sz w:val="24"/>
+          <w:szCs w:val="24"/>
+          <w:lang w:val="en-US"/>
+        </w:rPr>
+        <w:t>installment_rate</w:t>
+      </w:r>
+    </w:p>
+    <w:p>
+      <w:pPr>
+        <w:numPr>
+          <w:ilvl w:val="0"/>
+          <w:numId w:val="0"/>
+        </w:numPr>
+        <w:jc w:val="center"/>
+        <w:rPr>
+          <w:rFonts w:hint="default" w:ascii="Times New Roman" w:hAnsi="Times New Roman" w:cs="Times New Roman"/>
+          <w:sz w:val="24"/>
+          <w:szCs w:val="24"/>
+          <w:lang w:val="ru-RU"/>
+        </w:rPr>
+      </w:pPr>
+      <w:r>
+        <w:rPr>
+          <w:rFonts w:hint="default" w:ascii="Times New Roman" w:hAnsi="Times New Roman" w:cs="Times New Roman"/>
+          <w:sz w:val="24"/>
+          <w:szCs w:val="24"/>
+          <w:lang w:val="ru-RU"/>
+        </w:rPr>
+        <w:t>Skewness: -0.5305507598158565</w:t>
+      </w:r>
+    </w:p>
+    <w:p>
+      <w:pPr>
+        <w:numPr>
+          <w:ilvl w:val="0"/>
+          <w:numId w:val="0"/>
+        </w:numPr>
+        <w:jc w:val="center"/>
+        <w:rPr>
+          <w:rFonts w:hint="default" w:ascii="Times New Roman" w:hAnsi="Times New Roman" w:cs="Times New Roman"/>
+          <w:sz w:val="24"/>
+          <w:szCs w:val="24"/>
+          <w:lang w:val="ru-RU"/>
+        </w:rPr>
+      </w:pPr>
+      <w:r>
+        <w:rPr>
+          <w:rFonts w:hint="default" w:ascii="Times New Roman" w:hAnsi="Times New Roman" w:cs="Times New Roman"/>
+          <w:sz w:val="24"/>
+          <w:szCs w:val="24"/>
+          <w:lang w:val="ru-RU"/>
+        </w:rPr>
+        <w:t>Kurtosis: -1.2104232256102134</w:t>
+      </w:r>
+    </w:p>
+    <w:p>
+      <w:pPr>
+        <w:numPr>
+          <w:ilvl w:val="0"/>
+          <w:numId w:val="0"/>
+        </w:numPr>
+        <w:jc w:val="both"/>
+        <w:rPr>
+          <w:rFonts w:hint="default" w:ascii="Times New Roman" w:hAnsi="Times New Roman" w:cs="Times New Roman"/>
+          <w:sz w:val="24"/>
+          <w:szCs w:val="24"/>
+          <w:lang w:val="ru-RU"/>
+        </w:rPr>
+      </w:pPr>
+      <w:r>
+        <w:rPr>
+          <w:rFonts w:hint="default" w:ascii="Times New Roman" w:hAnsi="Times New Roman" w:cs="Times New Roman"/>
+          <w:sz w:val="24"/>
+          <w:szCs w:val="24"/>
+          <w:lang w:val="ru-RU"/>
+        </w:rPr>
+        <w:t>Отрицательная асимметрия означает: чаще встречаются большие значения (3–4) реже — маленькие значения (1–2)</w:t>
+      </w:r>
+    </w:p>
+    <w:p>
+      <w:pPr>
+        <w:numPr>
+          <w:ilvl w:val="0"/>
+          <w:numId w:val="0"/>
+        </w:numPr>
+        <w:jc w:val="center"/>
+        <w:rPr>
+          <w:rFonts w:hint="default" w:ascii="Times New Roman" w:hAnsi="Times New Roman" w:cs="Times New Roman"/>
+          <w:sz w:val="24"/>
+          <w:szCs w:val="24"/>
+          <w:lang w:val="ru-RU"/>
+        </w:rPr>
+      </w:pPr>
+    </w:p>
+    <w:p>
+      <w:pPr>
+        <w:numPr>
+          <w:ilvl w:val="0"/>
+          <w:numId w:val="0"/>
+        </w:numPr>
+        <w:jc w:val="center"/>
+        <w:rPr>
+          <w:rFonts w:hint="default" w:ascii="Times New Roman" w:hAnsi="Times New Roman" w:cs="Times New Roman"/>
+          <w:sz w:val="24"/>
+          <w:szCs w:val="24"/>
+          <w:lang w:val="ru-RU"/>
+        </w:rPr>
+      </w:pPr>
+    </w:p>
+    <w:p>
+      <w:pPr>
+        <w:numPr>
+          <w:ilvl w:val="0"/>
+          <w:numId w:val="0"/>
+        </w:numPr>
+        <w:jc w:val="center"/>
+        <w:rPr>
+          <w:rFonts w:hint="default" w:ascii="Times New Roman" w:hAnsi="Times New Roman" w:cs="Times New Roman"/>
+          <w:sz w:val="24"/>
+          <w:szCs w:val="24"/>
+          <w:lang w:val="ru-RU"/>
+        </w:rPr>
+      </w:pPr>
+    </w:p>
+    <w:p>
+      <w:pPr>
+        <w:numPr>
+          <w:ilvl w:val="0"/>
+          <w:numId w:val="0"/>
+        </w:numPr>
+        <w:jc w:val="center"/>
+        <w:rPr>
+          <w:rFonts w:hint="default" w:ascii="Times New Roman" w:hAnsi="Times New Roman" w:cs="Times New Roman"/>
+          <w:sz w:val="24"/>
+          <w:szCs w:val="24"/>
+          <w:lang w:val="ru-RU"/>
+        </w:rPr>
+      </w:pPr>
+    </w:p>
+    <w:p>
+      <w:pPr>
+        <w:numPr>
+          <w:ilvl w:val="0"/>
+          <w:numId w:val="0"/>
+        </w:numPr>
+        <w:jc w:val="center"/>
+        <w:rPr>
+          <w:rFonts w:hint="default" w:ascii="Times New Roman" w:hAnsi="Times New Roman" w:cs="Times New Roman"/>
+          <w:sz w:val="24"/>
+          <w:szCs w:val="24"/>
+        </w:rPr>
+      </w:pPr>
+      <w:r>
+        <w:rPr>
+          <w:rFonts w:hint="default" w:ascii="Times New Roman" w:hAnsi="Times New Roman" w:cs="Times New Roman"/>
+          <w:sz w:val="24"/>
+          <w:szCs w:val="24"/>
+        </w:rPr>
+        <w:drawing>
+          <wp:inline distT="0" distB="0" distL="114300" distR="114300">
+            <wp:extent cx="5269230" cy="4230370"/>
+            <wp:effectExtent l="0" t="0" r="7620" b="17780"/>
+            <wp:docPr id="9" name="Изображение 2"/>
+            <wp:cNvGraphicFramePr>
+              <a:graphicFrameLocks xmlns:a="http://schemas.openxmlformats.org/drawingml/2006/main" noChangeAspect="1"/>
+            </wp:cNvGraphicFramePr>
+            <a:graphic xmlns:a="http://schemas.openxmlformats.org/drawingml/2006/main">
+              <a:graphicData uri="http://schemas.openxmlformats.org/drawingml/2006/picture">
+                <pic:pic xmlns:pic="http://schemas.openxmlformats.org/drawingml/2006/picture">
+                  <pic:nvPicPr>
+                    <pic:cNvPr id="9" name="Изображение 2"/>
+                    <pic:cNvPicPr>
+                      <a:picLocks noChangeAspect="1"/>
+                    </pic:cNvPicPr>
+                  </pic:nvPicPr>
+                  <pic:blipFill>
+                    <a:blip r:embed="rId11"/>
+                    <a:stretch>
+                      <a:fillRect/>
+                    </a:stretch>
+                  </pic:blipFill>
+                  <pic:spPr>
+                    <a:xfrm>
+                      <a:off x="0" y="0"/>
+                      <a:ext cx="5269230" cy="4230370"/>
+                    </a:xfrm>
+                    <a:prstGeom prst="rect">
+                      <a:avLst/>
+                    </a:prstGeom>
+                    <a:noFill/>
+                    <a:ln>
+                      <a:noFill/>
+                    </a:ln>
+                  </pic:spPr>
+                </pic:pic>
+              </a:graphicData>
+            </a:graphic>
+          </wp:inline>
+        </w:drawing>
+      </w:r>
+    </w:p>
+    <w:p>
+      <w:pPr>
+        <w:numPr>
+          <w:ilvl w:val="0"/>
+          <w:numId w:val="0"/>
+        </w:numPr>
+        <w:jc w:val="center"/>
+        <w:rPr>
+          <w:rFonts w:hint="default" w:ascii="Times New Roman" w:hAnsi="Times New Roman" w:cs="Times New Roman"/>
+          <w:sz w:val="24"/>
+          <w:szCs w:val="24"/>
+        </w:rPr>
+      </w:pPr>
+    </w:p>
+    <w:p>
+      <w:pPr>
+        <w:numPr>
+          <w:ilvl w:val="0"/>
+          <w:numId w:val="0"/>
+        </w:numPr>
+        <w:jc w:val="center"/>
+        <w:rPr>
+          <w:rFonts w:hint="default" w:ascii="Times New Roman" w:hAnsi="Times New Roman" w:cs="Times New Roman"/>
+          <w:sz w:val="24"/>
+          <w:szCs w:val="24"/>
+        </w:rPr>
+      </w:pPr>
+      <w:r>
+        <w:rPr>
+          <w:rFonts w:hint="default" w:ascii="Times New Roman" w:hAnsi="Times New Roman" w:cs="Times New Roman"/>
+          <w:sz w:val="24"/>
+          <w:szCs w:val="24"/>
+        </w:rPr>
+        <w:drawing>
+          <wp:inline distT="0" distB="0" distL="114300" distR="114300">
+            <wp:extent cx="1695450" cy="1247775"/>
+            <wp:effectExtent l="0" t="0" r="0" b="9525"/>
+            <wp:docPr id="10" name="Изображение 3"/>
+            <wp:cNvGraphicFramePr>
+              <a:graphicFrameLocks xmlns:a="http://schemas.openxmlformats.org/drawingml/2006/main" noChangeAspect="1"/>
+            </wp:cNvGraphicFramePr>
+            <a:graphic xmlns:a="http://schemas.openxmlformats.org/drawingml/2006/main">
+              <a:graphicData uri="http://schemas.openxmlformats.org/drawingml/2006/picture">
+                <pic:pic xmlns:pic="http://schemas.openxmlformats.org/drawingml/2006/picture">
+                  <pic:nvPicPr>
+                    <pic:cNvPr id="10" name="Изображение 3"/>
+                    <pic:cNvPicPr>
+                      <a:picLocks noChangeAspect="1"/>
+                    </pic:cNvPicPr>
+                  </pic:nvPicPr>
+                  <pic:blipFill>
+                    <a:blip r:embed="rId12"/>
+                    <a:stretch>
+                      <a:fillRect/>
+                    </a:stretch>
+                  </pic:blipFill>
+                  <pic:spPr>
+                    <a:xfrm>
+                      <a:off x="0" y="0"/>
+                      <a:ext cx="1695450" cy="1247775"/>
+                    </a:xfrm>
+                    <a:prstGeom prst="rect">
+                      <a:avLst/>
+                    </a:prstGeom>
+                    <a:noFill/>
+                    <a:ln>
+                      <a:noFill/>
+                    </a:ln>
+                  </pic:spPr>
+                </pic:pic>
+              </a:graphicData>
+            </a:graphic>
+          </wp:inline>
+        </w:drawing>
+      </w:r>
+    </w:p>
+    <w:p>
+      <w:pPr>
+        <w:numPr>
+          <w:ilvl w:val="0"/>
+          <w:numId w:val="0"/>
+        </w:numPr>
+        <w:jc w:val="center"/>
+        <w:rPr>
+          <w:rFonts w:hint="default" w:ascii="Times New Roman" w:hAnsi="Times New Roman" w:cs="Times New Roman"/>
+          <w:sz w:val="24"/>
+          <w:szCs w:val="24"/>
+        </w:rPr>
+      </w:pPr>
+    </w:p>
+    <w:p>
+      <w:pPr>
+        <w:numPr>
+          <w:ilvl w:val="0"/>
+          <w:numId w:val="0"/>
+        </w:numPr>
+        <w:jc w:val="left"/>
+        <w:rPr>
+          <w:rFonts w:hint="default" w:ascii="Times New Roman" w:hAnsi="Times New Roman" w:cs="Times New Roman"/>
+          <w:b/>
+          <w:bCs/>
+          <w:sz w:val="24"/>
+          <w:szCs w:val="24"/>
+          <w:lang w:val="en-US"/>
+        </w:rPr>
+      </w:pPr>
+      <w:r>
+        <w:rPr>
+          <w:rFonts w:hint="default" w:ascii="Times New Roman" w:hAnsi="Times New Roman" w:cs="Times New Roman"/>
+          <w:b/>
+          <w:bCs/>
+          <w:sz w:val="24"/>
+          <w:szCs w:val="24"/>
+          <w:lang w:val="en-US"/>
+        </w:rPr>
+        <w:t>AGE</w:t>
+      </w:r>
+    </w:p>
+    <w:p>
+      <w:pPr>
+        <w:numPr>
+          <w:ilvl w:val="0"/>
+          <w:numId w:val="0"/>
+        </w:numPr>
+        <w:jc w:val="center"/>
+        <w:rPr>
+          <w:rFonts w:hint="default" w:ascii="Times New Roman" w:hAnsi="Times New Roman" w:cs="Times New Roman"/>
+          <w:b w:val="0"/>
+          <w:bCs w:val="0"/>
+          <w:sz w:val="24"/>
+          <w:szCs w:val="24"/>
+          <w:lang w:val="en-US"/>
+        </w:rPr>
+      </w:pPr>
+      <w:r>
+        <w:rPr>
+          <w:rFonts w:hint="default" w:ascii="Times New Roman" w:hAnsi="Times New Roman" w:cs="Times New Roman"/>
+          <w:b w:val="0"/>
+          <w:bCs w:val="0"/>
+          <w:sz w:val="24"/>
+          <w:szCs w:val="24"/>
+          <w:lang w:val="en-US"/>
+        </w:rPr>
+        <w:t>Skewness: 1.019207521364841</w:t>
+      </w:r>
+    </w:p>
+    <w:p>
+      <w:pPr>
+        <w:numPr>
+          <w:ilvl w:val="0"/>
+          <w:numId w:val="0"/>
+        </w:numPr>
+        <w:jc w:val="center"/>
+        <w:rPr>
+          <w:rFonts w:hint="default" w:ascii="Times New Roman" w:hAnsi="Times New Roman" w:cs="Times New Roman"/>
+          <w:b w:val="0"/>
+          <w:bCs w:val="0"/>
+          <w:sz w:val="24"/>
+          <w:szCs w:val="24"/>
+          <w:lang w:val="en-US"/>
+        </w:rPr>
+      </w:pPr>
+      <w:r>
+        <w:rPr>
+          <w:rFonts w:hint="default" w:ascii="Times New Roman" w:hAnsi="Times New Roman" w:cs="Times New Roman"/>
+          <w:b w:val="0"/>
+          <w:bCs w:val="0"/>
+          <w:sz w:val="24"/>
+          <w:szCs w:val="24"/>
+          <w:lang w:val="en-US"/>
+        </w:rPr>
+        <w:t>Kurtosis: 0.5868108307295379</w:t>
+      </w:r>
+    </w:p>
+    <w:p>
+      <w:pPr>
+        <w:numPr>
+          <w:ilvl w:val="0"/>
+          <w:numId w:val="0"/>
+        </w:numPr>
+        <w:jc w:val="left"/>
+        <w:rPr>
+          <w:rFonts w:hint="default" w:ascii="Times New Roman" w:hAnsi="Times New Roman" w:cs="Times New Roman"/>
+          <w:b w:val="0"/>
+          <w:bCs w:val="0"/>
+          <w:sz w:val="24"/>
+          <w:szCs w:val="24"/>
+          <w:lang w:val="en-US"/>
+        </w:rPr>
+      </w:pPr>
+      <w:r>
+        <w:rPr>
+          <w:rFonts w:hint="default" w:ascii="Times New Roman" w:hAnsi="Times New Roman" w:cs="Times New Roman"/>
+          <w:b w:val="0"/>
+          <w:bCs w:val="0"/>
+          <w:sz w:val="24"/>
+          <w:szCs w:val="24"/>
+          <w:lang w:val="en-US"/>
+        </w:rPr>
+        <w:t>Это умеренная правая асимметрия.</w:t>
+      </w:r>
+    </w:p>
+    <w:p>
+      <w:pPr>
+        <w:numPr>
+          <w:ilvl w:val="0"/>
+          <w:numId w:val="0"/>
+        </w:numPr>
+        <w:jc w:val="left"/>
+        <w:rPr>
+          <w:rFonts w:hint="default" w:ascii="Times New Roman" w:hAnsi="Times New Roman" w:cs="Times New Roman"/>
+          <w:b w:val="0"/>
+          <w:bCs w:val="0"/>
+          <w:sz w:val="24"/>
+          <w:szCs w:val="24"/>
+          <w:lang w:val="en-US"/>
+        </w:rPr>
+      </w:pPr>
+      <w:r>
+        <w:rPr>
+          <w:rFonts w:hint="default" w:ascii="Times New Roman" w:hAnsi="Times New Roman" w:cs="Times New Roman"/>
+          <w:b w:val="0"/>
+          <w:bCs w:val="0"/>
+          <w:sz w:val="24"/>
+          <w:szCs w:val="24"/>
+          <w:lang w:val="en-US"/>
+        </w:rPr>
+        <w:t>Что значит:большинство клиентов — молодые (20–40 лет),но есть небольшое количество клиентов старшего возраста, которые вытягивают хвост вправо</w:t>
+      </w:r>
+    </w:p>
+    <w:p>
+      <w:pPr>
+        <w:numPr>
+          <w:ilvl w:val="0"/>
+          <w:numId w:val="0"/>
+        </w:numPr>
+        <w:jc w:val="left"/>
+        <w:rPr>
+          <w:rFonts w:hint="default" w:ascii="Times New Roman" w:hAnsi="Times New Roman" w:cs="Times New Roman"/>
+          <w:b w:val="0"/>
+          <w:bCs w:val="0"/>
+          <w:sz w:val="24"/>
+          <w:szCs w:val="24"/>
+          <w:lang w:val="en-US"/>
+        </w:rPr>
+      </w:pPr>
+    </w:p>
+    <w:p>
+      <w:pPr>
+        <w:numPr>
+          <w:ilvl w:val="0"/>
+          <w:numId w:val="0"/>
+        </w:numPr>
+        <w:jc w:val="left"/>
+        <w:rPr>
+          <w:rFonts w:hint="default" w:ascii="Times New Roman" w:hAnsi="Times New Roman" w:cs="Times New Roman"/>
+          <w:b w:val="0"/>
+          <w:bCs w:val="0"/>
+          <w:sz w:val="24"/>
+          <w:szCs w:val="24"/>
+          <w:lang w:val="en-US"/>
+        </w:rPr>
+      </w:pPr>
+      <w:r>
+        <w:rPr>
+          <w:rFonts w:hint="default" w:ascii="Times New Roman" w:hAnsi="Times New Roman" w:cs="Times New Roman"/>
+          <w:b w:val="0"/>
+          <w:bCs w:val="0"/>
+          <w:sz w:val="24"/>
+          <w:szCs w:val="24"/>
+          <w:lang w:val="en-US"/>
+        </w:rPr>
+        <w:t>Это немного более тяжёлые хвосты, чем у нормального распределения (у нормального kurtosis = 0).</w:t>
+      </w:r>
+    </w:p>
+    <w:p>
+      <w:pPr>
+        <w:numPr>
+          <w:ilvl w:val="0"/>
+          <w:numId w:val="0"/>
+        </w:numPr>
+        <w:ind w:firstLine="120" w:firstLineChars="50"/>
+        <w:jc w:val="left"/>
+        <w:rPr>
+          <w:rFonts w:hint="default" w:ascii="Times New Roman" w:hAnsi="Times New Roman" w:cs="Times New Roman"/>
+          <w:b w:val="0"/>
+          <w:bCs w:val="0"/>
+          <w:sz w:val="24"/>
+          <w:szCs w:val="24"/>
+          <w:lang w:val="en-US"/>
+        </w:rPr>
+      </w:pPr>
+      <w:r>
+        <w:rPr>
+          <w:rFonts w:hint="default" w:ascii="Times New Roman" w:hAnsi="Times New Roman" w:cs="Times New Roman"/>
+          <w:b w:val="0"/>
+          <w:bCs w:val="0"/>
+          <w:sz w:val="24"/>
+          <w:szCs w:val="24"/>
+          <w:lang w:val="en-US"/>
+        </w:rPr>
+        <w:t>Что означает:группа возрастов 55–75 встречается чаще, чем ожидалось бы по нормальному распределению,но экстремальные значения (75+) встречаются редко,</w:t>
+      </w:r>
+      <w:r>
+        <w:rPr>
+          <w:rFonts w:hint="default" w:ascii="Times New Roman" w:hAnsi="Times New Roman" w:cs="Times New Roman"/>
+          <w:b w:val="0"/>
+          <w:bCs w:val="0"/>
+          <w:sz w:val="24"/>
+          <w:szCs w:val="24"/>
+          <w:lang w:val="ru-RU"/>
+        </w:rPr>
+        <w:t>р</w:t>
+      </w:r>
+      <w:r>
+        <w:rPr>
+          <w:rFonts w:hint="default" w:ascii="Times New Roman" w:hAnsi="Times New Roman" w:cs="Times New Roman"/>
+          <w:b w:val="0"/>
+          <w:bCs w:val="0"/>
+          <w:sz w:val="24"/>
+          <w:szCs w:val="24"/>
+          <w:lang w:val="en-US"/>
+        </w:rPr>
+        <w:t>аспределение слегка "заострённое".</w:t>
+      </w:r>
+    </w:p>
+    <w:p>
+      <w:pPr>
+        <w:numPr>
+          <w:ilvl w:val="0"/>
+          <w:numId w:val="0"/>
+        </w:numPr>
+        <w:jc w:val="left"/>
+        <w:rPr>
+          <w:rFonts w:hint="default" w:ascii="Times New Roman" w:hAnsi="Times New Roman" w:cs="Times New Roman"/>
+          <w:b w:val="0"/>
+          <w:bCs w:val="0"/>
+          <w:sz w:val="24"/>
+          <w:szCs w:val="24"/>
+          <w:lang w:val="en-US"/>
+        </w:rPr>
+      </w:pPr>
+    </w:p>
+    <w:p>
+      <w:pPr>
+        <w:numPr>
+          <w:ilvl w:val="0"/>
+          <w:numId w:val="0"/>
+        </w:numPr>
+        <w:jc w:val="left"/>
+        <w:rPr>
+          <w:rFonts w:hint="default" w:ascii="Times New Roman" w:hAnsi="Times New Roman" w:cs="Times New Roman"/>
+          <w:b w:val="0"/>
+          <w:bCs w:val="0"/>
+          <w:sz w:val="24"/>
+          <w:szCs w:val="24"/>
+          <w:lang w:val="en-US"/>
+        </w:rPr>
+      </w:pPr>
+    </w:p>
+    <w:p>
+      <w:pPr>
+        <w:numPr>
+          <w:ilvl w:val="0"/>
+          <w:numId w:val="0"/>
+        </w:numPr>
+        <w:jc w:val="center"/>
+        <w:rPr>
+          <w:rFonts w:hint="default" w:ascii="Times New Roman" w:hAnsi="Times New Roman" w:cs="Times New Roman"/>
+          <w:sz w:val="24"/>
+          <w:szCs w:val="24"/>
+        </w:rPr>
+      </w:pPr>
+      <w:r>
+        <w:rPr>
+          <w:rFonts w:hint="default" w:ascii="Times New Roman" w:hAnsi="Times New Roman" w:cs="Times New Roman"/>
+          <w:sz w:val="24"/>
+          <w:szCs w:val="24"/>
+        </w:rPr>
+        <w:drawing>
+          <wp:inline distT="0" distB="0" distL="114300" distR="114300">
+            <wp:extent cx="5273675" cy="4235450"/>
+            <wp:effectExtent l="0" t="0" r="3175" b="12700"/>
+            <wp:docPr id="11" name="Изображение 4"/>
+            <wp:cNvGraphicFramePr>
+              <a:graphicFrameLocks xmlns:a="http://schemas.openxmlformats.org/drawingml/2006/main" noChangeAspect="1"/>
+            </wp:cNvGraphicFramePr>
+            <a:graphic xmlns:a="http://schemas.openxmlformats.org/drawingml/2006/main">
+              <a:graphicData uri="http://schemas.openxmlformats.org/drawingml/2006/picture">
+                <pic:pic xmlns:pic="http://schemas.openxmlformats.org/drawingml/2006/picture">
+                  <pic:nvPicPr>
+                    <pic:cNvPr id="11" name="Изображение 4"/>
+                    <pic:cNvPicPr>
+                      <a:picLocks noChangeAspect="1"/>
+                    </pic:cNvPicPr>
+                  </pic:nvPicPr>
+                  <pic:blipFill>
+                    <a:blip r:embed="rId13"/>
+                    <a:stretch>
+                      <a:fillRect/>
+                    </a:stretch>
+                  </pic:blipFill>
+                  <pic:spPr>
+                    <a:xfrm>
+                      <a:off x="0" y="0"/>
+                      <a:ext cx="5273675" cy="4235450"/>
+                    </a:xfrm>
+                    <a:prstGeom prst="rect">
+                      <a:avLst/>
+                    </a:prstGeom>
+                    <a:noFill/>
+                    <a:ln>
+                      <a:noFill/>
+                    </a:ln>
+                  </pic:spPr>
+                </pic:pic>
+              </a:graphicData>
+            </a:graphic>
+          </wp:inline>
+        </w:drawing>
+      </w:r>
+    </w:p>
+    <w:p>
+      <w:pPr>
+        <w:numPr>
+          <w:ilvl w:val="0"/>
+          <w:numId w:val="0"/>
+        </w:numPr>
+        <w:jc w:val="center"/>
+        <w:rPr>
+          <w:rFonts w:hint="default" w:ascii="Times New Roman" w:hAnsi="Times New Roman" w:cs="Times New Roman"/>
+          <w:sz w:val="24"/>
+          <w:szCs w:val="24"/>
+        </w:rPr>
+      </w:pPr>
+      <w:r>
+        <w:rPr>
+          <w:rFonts w:hint="default" w:ascii="Times New Roman" w:hAnsi="Times New Roman" w:cs="Times New Roman"/>
+          <w:sz w:val="24"/>
+          <w:szCs w:val="24"/>
+        </w:rPr>
+        <w:drawing>
+          <wp:inline distT="0" distB="0" distL="114300" distR="114300">
+            <wp:extent cx="1495425" cy="1266825"/>
+            <wp:effectExtent l="0" t="0" r="9525" b="9525"/>
+            <wp:docPr id="12" name="Изображение 5"/>
+            <wp:cNvGraphicFramePr>
+              <a:graphicFrameLocks xmlns:a="http://schemas.openxmlformats.org/drawingml/2006/main" noChangeAspect="1"/>
+            </wp:cNvGraphicFramePr>
+            <a:graphic xmlns:a="http://schemas.openxmlformats.org/drawingml/2006/main">
+              <a:graphicData uri="http://schemas.openxmlformats.org/drawingml/2006/picture">
+                <pic:pic xmlns:pic="http://schemas.openxmlformats.org/drawingml/2006/picture">
+                  <pic:nvPicPr>
+                    <pic:cNvPr id="12" name="Изображение 5"/>
+                    <pic:cNvPicPr>
+                      <a:picLocks noChangeAspect="1"/>
+                    </pic:cNvPicPr>
+                  </pic:nvPicPr>
+                  <pic:blipFill>
+                    <a:blip r:embed="rId14"/>
+                    <a:stretch>
+                      <a:fillRect/>
+                    </a:stretch>
+                  </pic:blipFill>
+                  <pic:spPr>
+                    <a:xfrm>
+                      <a:off x="0" y="0"/>
+                      <a:ext cx="1495425" cy="1266825"/>
+                    </a:xfrm>
+                    <a:prstGeom prst="rect">
+                      <a:avLst/>
+                    </a:prstGeom>
+                    <a:noFill/>
+                    <a:ln>
+                      <a:noFill/>
+                    </a:ln>
+                  </pic:spPr>
+                </pic:pic>
+              </a:graphicData>
+            </a:graphic>
+          </wp:inline>
+        </w:drawing>
+      </w:r>
+    </w:p>
+    <w:p>
+      <w:pPr>
+        <w:numPr>
+          <w:ilvl w:val="0"/>
+          <w:numId w:val="0"/>
+        </w:numPr>
+        <w:jc w:val="center"/>
+        <w:rPr>
+          <w:rFonts w:hint="default" w:ascii="Times New Roman" w:hAnsi="Times New Roman" w:cs="Times New Roman"/>
+          <w:sz w:val="24"/>
+          <w:szCs w:val="24"/>
+        </w:rPr>
+      </w:pPr>
+    </w:p>
+    <w:p>
+      <w:pPr>
+        <w:numPr>
+          <w:ilvl w:val="0"/>
+          <w:numId w:val="0"/>
+        </w:numPr>
+        <w:jc w:val="both"/>
+        <w:rPr>
+          <w:rFonts w:hint="default" w:ascii="Times New Roman" w:hAnsi="Times New Roman" w:cs="Times New Roman"/>
+          <w:sz w:val="24"/>
+          <w:szCs w:val="24"/>
+        </w:rPr>
+      </w:pPr>
+    </w:p>
+    <w:p>
+      <w:pPr>
+        <w:numPr>
+          <w:ilvl w:val="0"/>
+          <w:numId w:val="1"/>
+        </w:numPr>
+        <w:ind w:left="0" w:leftChars="0" w:firstLine="0" w:firstLineChars="0"/>
+        <w:jc w:val="both"/>
+        <w:rPr>
+          <w:rFonts w:hint="default" w:ascii="Times New Roman" w:hAnsi="Times New Roman" w:cs="Times New Roman"/>
+          <w:sz w:val="24"/>
+          <w:szCs w:val="24"/>
+          <w:lang w:val="en-US"/>
+        </w:rPr>
+      </w:pPr>
+      <w:r>
+        <w:rPr>
+          <w:rFonts w:hint="default" w:ascii="Times New Roman" w:hAnsi="Times New Roman" w:cs="Times New Roman"/>
+          <w:sz w:val="24"/>
+          <w:szCs w:val="24"/>
+          <w:lang w:val="ru-RU"/>
+        </w:rPr>
+        <w:t xml:space="preserve">Модель: </w:t>
+      </w:r>
+    </w:p>
+    <w:p>
+      <w:pPr>
+        <w:numPr>
+          <w:numId w:val="0"/>
+        </w:numPr>
+        <w:ind w:leftChars="0"/>
+        <w:jc w:val="both"/>
+        <w:rPr>
+          <w:rFonts w:hint="default" w:ascii="Times New Roman" w:hAnsi="Times New Roman" w:cs="Times New Roman"/>
+          <w:sz w:val="24"/>
+          <w:szCs w:val="24"/>
+          <w:lang w:val="ru-RU"/>
+        </w:rPr>
+      </w:pPr>
+      <w:r>
+        <w:rPr>
+          <w:rFonts w:hint="default" w:ascii="Times New Roman" w:hAnsi="Times New Roman" w:cs="Times New Roman"/>
+          <w:sz w:val="24"/>
+          <w:szCs w:val="24"/>
+          <w:lang w:val="ru-RU"/>
+        </w:rPr>
+        <w:t xml:space="preserve">Было принято использовтаь различные бейзлайны без первичной обработки фичей, так как данные в целом сбалансированы (однако </w:t>
+      </w:r>
+      <w:r>
+        <w:rPr>
+          <w:rFonts w:hint="default" w:ascii="Times New Roman" w:hAnsi="Times New Roman" w:cs="Times New Roman"/>
+          <w:sz w:val="24"/>
+          <w:szCs w:val="24"/>
+          <w:lang w:val="en-US"/>
+        </w:rPr>
+        <w:t xml:space="preserve">SMOTE </w:t>
+      </w:r>
+      <w:r>
+        <w:rPr>
+          <w:rFonts w:hint="default" w:ascii="Times New Roman" w:hAnsi="Times New Roman" w:cs="Times New Roman"/>
+          <w:sz w:val="24"/>
+          <w:szCs w:val="24"/>
+          <w:lang w:val="ru-RU"/>
+        </w:rPr>
+        <w:t xml:space="preserve">для более четкой балансировки был применим). Результаты были получены следующие: </w:t>
+      </w:r>
+    </w:p>
+    <w:p>
+      <w:pPr>
+        <w:numPr>
+          <w:numId w:val="0"/>
+        </w:numPr>
+        <w:ind w:leftChars="0"/>
+        <w:jc w:val="both"/>
+        <w:rPr>
+          <w:rFonts w:hint="default" w:ascii="Times New Roman" w:hAnsi="Times New Roman" w:cs="Times New Roman"/>
+          <w:sz w:val="24"/>
+          <w:szCs w:val="24"/>
+          <w:lang w:val="ru-RU"/>
+        </w:rPr>
+      </w:pPr>
+    </w:p>
+    <w:p>
+      <w:pPr>
+        <w:numPr>
+          <w:numId w:val="0"/>
+        </w:numPr>
+        <w:ind w:leftChars="0"/>
+        <w:jc w:val="both"/>
+        <w:rPr>
+          <w:rFonts w:hint="default" w:ascii="Times New Roman" w:hAnsi="Times New Roman" w:cs="Times New Roman"/>
+          <w:sz w:val="24"/>
+          <w:szCs w:val="24"/>
+          <w:lang w:val="ru-RU"/>
+        </w:rPr>
+      </w:pPr>
+      <w:r>
+        <w:rPr>
+          <w:rFonts w:hint="default" w:ascii="Times New Roman" w:hAnsi="Times New Roman" w:cs="Times New Roman"/>
+          <w:sz w:val="24"/>
+          <w:szCs w:val="24"/>
+          <w:lang w:val="ru-RU"/>
+        </w:rPr>
+        <w:t>AUC: 0.8038</w:t>
+      </w:r>
+    </w:p>
+    <w:p>
+      <w:pPr>
+        <w:numPr>
+          <w:numId w:val="0"/>
+        </w:numPr>
+        <w:ind w:leftChars="0"/>
+        <w:jc w:val="both"/>
+        <w:rPr>
+          <w:rFonts w:hint="default" w:ascii="Times New Roman" w:hAnsi="Times New Roman" w:cs="Times New Roman"/>
+          <w:sz w:val="24"/>
+          <w:szCs w:val="24"/>
+          <w:lang w:val="ru-RU"/>
+        </w:rPr>
+      </w:pPr>
+      <w:r>
+        <w:rPr>
+          <w:rFonts w:hint="default" w:ascii="Times New Roman" w:hAnsi="Times New Roman" w:cs="Times New Roman"/>
+          <w:sz w:val="24"/>
+          <w:szCs w:val="24"/>
+          <w:lang w:val="ru-RU"/>
+        </w:rPr>
+        <w:t xml:space="preserve">              precision    recall  f1-score   support</w:t>
+      </w:r>
+    </w:p>
+    <w:p>
+      <w:pPr>
+        <w:numPr>
+          <w:numId w:val="0"/>
+        </w:numPr>
+        <w:ind w:leftChars="0"/>
+        <w:jc w:val="both"/>
+        <w:rPr>
+          <w:rFonts w:hint="default" w:ascii="Times New Roman" w:hAnsi="Times New Roman" w:cs="Times New Roman"/>
+          <w:sz w:val="24"/>
+          <w:szCs w:val="24"/>
+          <w:lang w:val="ru-RU"/>
+        </w:rPr>
+      </w:pPr>
+    </w:p>
+    <w:p>
+      <w:pPr>
+        <w:numPr>
+          <w:numId w:val="0"/>
+        </w:numPr>
+        <w:ind w:leftChars="0"/>
+        <w:jc w:val="both"/>
+        <w:rPr>
+          <w:rFonts w:hint="default" w:ascii="Times New Roman" w:hAnsi="Times New Roman" w:cs="Times New Roman"/>
+          <w:sz w:val="24"/>
+          <w:szCs w:val="24"/>
+          <w:lang w:val="ru-RU"/>
+        </w:rPr>
+      </w:pPr>
+      <w:r>
+        <w:rPr>
+          <w:rFonts w:hint="default" w:ascii="Times New Roman" w:hAnsi="Times New Roman" w:cs="Times New Roman"/>
+          <w:sz w:val="24"/>
+          <w:szCs w:val="24"/>
+          <w:lang w:val="ru-RU"/>
+        </w:rPr>
+        <w:t xml:space="preserve">           0       0.81      0.86      0.84       140</w:t>
+      </w:r>
+    </w:p>
+    <w:p>
+      <w:pPr>
+        <w:numPr>
+          <w:numId w:val="0"/>
+        </w:numPr>
+        <w:ind w:leftChars="0"/>
+        <w:jc w:val="both"/>
+        <w:rPr>
+          <w:rFonts w:hint="default" w:ascii="Times New Roman" w:hAnsi="Times New Roman" w:cs="Times New Roman"/>
+          <w:sz w:val="24"/>
+          <w:szCs w:val="24"/>
+          <w:lang w:val="ru-RU"/>
+        </w:rPr>
+      </w:pPr>
+      <w:r>
+        <w:rPr>
+          <w:rFonts w:hint="default" w:ascii="Times New Roman" w:hAnsi="Times New Roman" w:cs="Times New Roman"/>
+          <w:sz w:val="24"/>
+          <w:szCs w:val="24"/>
+          <w:lang w:val="ru-RU"/>
+        </w:rPr>
+        <w:t xml:space="preserve">           1       0.63      0.53      0.58        60</w:t>
+      </w:r>
+    </w:p>
+    <w:p>
+      <w:pPr>
+        <w:numPr>
+          <w:numId w:val="0"/>
+        </w:numPr>
+        <w:ind w:leftChars="0"/>
+        <w:jc w:val="both"/>
+        <w:rPr>
+          <w:rFonts w:hint="default" w:ascii="Times New Roman" w:hAnsi="Times New Roman" w:cs="Times New Roman"/>
+          <w:sz w:val="24"/>
+          <w:szCs w:val="24"/>
+          <w:lang w:val="ru-RU"/>
+        </w:rPr>
+      </w:pPr>
+    </w:p>
+    <w:p>
+      <w:pPr>
+        <w:numPr>
+          <w:numId w:val="0"/>
+        </w:numPr>
+        <w:ind w:leftChars="0"/>
+        <w:jc w:val="both"/>
+        <w:rPr>
+          <w:rFonts w:hint="default" w:ascii="Times New Roman" w:hAnsi="Times New Roman" w:cs="Times New Roman"/>
+          <w:sz w:val="24"/>
+          <w:szCs w:val="24"/>
+          <w:lang w:val="ru-RU"/>
+        </w:rPr>
+      </w:pPr>
+      <w:r>
+        <w:rPr>
+          <w:rFonts w:hint="default" w:ascii="Times New Roman" w:hAnsi="Times New Roman" w:cs="Times New Roman"/>
+          <w:sz w:val="24"/>
+          <w:szCs w:val="24"/>
+          <w:lang w:val="ru-RU"/>
+        </w:rPr>
+        <w:t xml:space="preserve">    accuracy                           0.77       200</w:t>
+      </w:r>
+    </w:p>
+    <w:p>
+      <w:pPr>
+        <w:numPr>
+          <w:numId w:val="0"/>
+        </w:numPr>
+        <w:ind w:leftChars="0"/>
+        <w:jc w:val="both"/>
+        <w:rPr>
+          <w:rFonts w:hint="default" w:ascii="Times New Roman" w:hAnsi="Times New Roman" w:cs="Times New Roman"/>
+          <w:sz w:val="24"/>
+          <w:szCs w:val="24"/>
+          <w:lang w:val="ru-RU"/>
+        </w:rPr>
+      </w:pPr>
+      <w:r>
+        <w:rPr>
+          <w:rFonts w:hint="default" w:ascii="Times New Roman" w:hAnsi="Times New Roman" w:cs="Times New Roman"/>
+          <w:sz w:val="24"/>
+          <w:szCs w:val="24"/>
+          <w:lang w:val="ru-RU"/>
+        </w:rPr>
+        <w:t xml:space="preserve">   macro avg       0.72      0.70      0.71       200</w:t>
+      </w:r>
+    </w:p>
+    <w:p>
+      <w:pPr>
+        <w:numPr>
+          <w:numId w:val="0"/>
+        </w:numPr>
+        <w:ind w:leftChars="0"/>
+        <w:jc w:val="both"/>
+        <w:rPr>
+          <w:rFonts w:hint="default" w:ascii="Times New Roman" w:hAnsi="Times New Roman" w:cs="Times New Roman"/>
+          <w:sz w:val="24"/>
+          <w:szCs w:val="24"/>
+          <w:lang w:val="ru-RU"/>
+        </w:rPr>
+      </w:pPr>
+      <w:r>
+        <w:rPr>
+          <w:rFonts w:hint="default" w:ascii="Times New Roman" w:hAnsi="Times New Roman" w:cs="Times New Roman"/>
+          <w:sz w:val="24"/>
+          <w:szCs w:val="24"/>
+          <w:lang w:val="ru-RU"/>
+        </w:rPr>
+        <w:t>weighted avg       0.76      0.77      0.76       200</w:t>
+      </w:r>
+    </w:p>
+    <w:p>
+      <w:pPr>
+        <w:numPr>
+          <w:numId w:val="0"/>
+        </w:numPr>
+        <w:ind w:leftChars="0"/>
+        <w:jc w:val="both"/>
+        <w:rPr>
+          <w:rFonts w:hint="default" w:ascii="Times New Roman" w:hAnsi="Times New Roman" w:cs="Times New Roman"/>
+          <w:sz w:val="24"/>
+          <w:szCs w:val="24"/>
+          <w:lang w:val="ru-RU"/>
+        </w:rPr>
+      </w:pPr>
+    </w:p>
+    <w:p>
+      <w:pPr>
+        <w:numPr>
+          <w:numId w:val="0"/>
+        </w:numPr>
+        <w:ind w:leftChars="0"/>
+        <w:jc w:val="both"/>
+        <w:rPr>
+          <w:rFonts w:hint="default" w:ascii="Times New Roman" w:hAnsi="Times New Roman" w:cs="Times New Roman"/>
+          <w:sz w:val="24"/>
+          <w:szCs w:val="24"/>
+          <w:lang w:val="ru-RU"/>
+        </w:rPr>
+      </w:pPr>
+    </w:p>
+    <w:p>
+      <w:pPr>
+        <w:numPr>
+          <w:numId w:val="0"/>
+        </w:numPr>
+        <w:ind w:leftChars="0"/>
+        <w:jc w:val="both"/>
+        <w:rPr>
+          <w:rFonts w:hint="default" w:ascii="Times New Roman" w:hAnsi="Times New Roman" w:cs="Times New Roman"/>
+          <w:sz w:val="24"/>
+          <w:szCs w:val="24"/>
+          <w:lang w:val="ru-RU"/>
+        </w:rPr>
+      </w:pPr>
+      <w:r>
+        <w:rPr>
+          <w:rFonts w:hint="default" w:ascii="Times New Roman" w:hAnsi="Times New Roman" w:cs="Times New Roman"/>
+          <w:sz w:val="24"/>
+          <w:szCs w:val="24"/>
+          <w:lang w:val="ru-RU"/>
+        </w:rPr>
+        <w:t>=== Random Forest ===</w:t>
+      </w:r>
+    </w:p>
+    <w:p>
+      <w:pPr>
+        <w:numPr>
+          <w:numId w:val="0"/>
+        </w:numPr>
+        <w:ind w:leftChars="0"/>
+        <w:jc w:val="both"/>
+        <w:rPr>
+          <w:rFonts w:hint="default" w:ascii="Times New Roman" w:hAnsi="Times New Roman" w:cs="Times New Roman"/>
+          <w:sz w:val="24"/>
+          <w:szCs w:val="24"/>
+          <w:lang w:val="ru-RU"/>
+        </w:rPr>
+      </w:pPr>
+      <w:r>
+        <w:rPr>
+          <w:rFonts w:hint="default" w:ascii="Times New Roman" w:hAnsi="Times New Roman" w:cs="Times New Roman"/>
+          <w:sz w:val="24"/>
+          <w:szCs w:val="24"/>
+          <w:lang w:val="ru-RU"/>
+        </w:rPr>
+        <w:t>AUC: 0.7987</w:t>
+      </w:r>
+    </w:p>
+    <w:p>
+      <w:pPr>
+        <w:numPr>
+          <w:numId w:val="0"/>
+        </w:numPr>
+        <w:ind w:leftChars="0"/>
+        <w:jc w:val="both"/>
+        <w:rPr>
+          <w:rFonts w:hint="default" w:ascii="Times New Roman" w:hAnsi="Times New Roman" w:cs="Times New Roman"/>
+          <w:sz w:val="24"/>
+          <w:szCs w:val="24"/>
+          <w:lang w:val="ru-RU"/>
+        </w:rPr>
+      </w:pPr>
+      <w:r>
+        <w:rPr>
+          <w:rFonts w:hint="default" w:ascii="Times New Roman" w:hAnsi="Times New Roman" w:cs="Times New Roman"/>
+          <w:sz w:val="24"/>
+          <w:szCs w:val="24"/>
+          <w:lang w:val="ru-RU"/>
+        </w:rPr>
+        <w:t xml:space="preserve">              precision    recall  f1-score   support</w:t>
+      </w:r>
+    </w:p>
+    <w:p>
+      <w:pPr>
+        <w:numPr>
+          <w:numId w:val="0"/>
+        </w:numPr>
+        <w:ind w:leftChars="0"/>
+        <w:jc w:val="both"/>
+        <w:rPr>
+          <w:rFonts w:hint="default" w:ascii="Times New Roman" w:hAnsi="Times New Roman" w:cs="Times New Roman"/>
+          <w:sz w:val="24"/>
+          <w:szCs w:val="24"/>
+          <w:lang w:val="ru-RU"/>
+        </w:rPr>
+      </w:pPr>
+    </w:p>
+    <w:p>
+      <w:pPr>
+        <w:numPr>
+          <w:numId w:val="0"/>
+        </w:numPr>
+        <w:ind w:leftChars="0"/>
+        <w:jc w:val="both"/>
+        <w:rPr>
+          <w:rFonts w:hint="default" w:ascii="Times New Roman" w:hAnsi="Times New Roman" w:cs="Times New Roman"/>
+          <w:sz w:val="24"/>
+          <w:szCs w:val="24"/>
+          <w:lang w:val="ru-RU"/>
+        </w:rPr>
+      </w:pPr>
+      <w:r>
+        <w:rPr>
+          <w:rFonts w:hint="default" w:ascii="Times New Roman" w:hAnsi="Times New Roman" w:cs="Times New Roman"/>
+          <w:sz w:val="24"/>
+          <w:szCs w:val="24"/>
+          <w:lang w:val="ru-RU"/>
+        </w:rPr>
+        <w:t xml:space="preserve">           0       0.77      0.92      0.84       140</w:t>
+      </w:r>
+    </w:p>
+    <w:p>
+      <w:pPr>
+        <w:numPr>
+          <w:numId w:val="0"/>
+        </w:numPr>
+        <w:ind w:leftChars="0"/>
+        <w:jc w:val="both"/>
+        <w:rPr>
+          <w:rFonts w:hint="default" w:ascii="Times New Roman" w:hAnsi="Times New Roman" w:cs="Times New Roman"/>
+          <w:sz w:val="24"/>
+          <w:szCs w:val="24"/>
+          <w:lang w:val="ru-RU"/>
+        </w:rPr>
+      </w:pPr>
+      <w:r>
+        <w:rPr>
+          <w:rFonts w:hint="default" w:ascii="Times New Roman" w:hAnsi="Times New Roman" w:cs="Times New Roman"/>
+          <w:sz w:val="24"/>
+          <w:szCs w:val="24"/>
+          <w:lang w:val="ru-RU"/>
+        </w:rPr>
+        <w:t xml:space="preserve">           1       0.67      0.37      0.47        60</w:t>
+      </w:r>
+    </w:p>
+    <w:p>
+      <w:pPr>
+        <w:numPr>
+          <w:numId w:val="0"/>
+        </w:numPr>
+        <w:ind w:leftChars="0"/>
+        <w:jc w:val="both"/>
+        <w:rPr>
+          <w:rFonts w:hint="default" w:ascii="Times New Roman" w:hAnsi="Times New Roman" w:cs="Times New Roman"/>
+          <w:sz w:val="24"/>
+          <w:szCs w:val="24"/>
+          <w:lang w:val="ru-RU"/>
+        </w:rPr>
+      </w:pPr>
+    </w:p>
+    <w:p>
+      <w:pPr>
+        <w:numPr>
+          <w:numId w:val="0"/>
+        </w:numPr>
+        <w:ind w:leftChars="0"/>
+        <w:jc w:val="both"/>
+        <w:rPr>
+          <w:rFonts w:hint="default" w:ascii="Times New Roman" w:hAnsi="Times New Roman" w:cs="Times New Roman"/>
+          <w:sz w:val="24"/>
+          <w:szCs w:val="24"/>
+          <w:lang w:val="ru-RU"/>
+        </w:rPr>
+      </w:pPr>
+      <w:r>
+        <w:rPr>
+          <w:rFonts w:hint="default" w:ascii="Times New Roman" w:hAnsi="Times New Roman" w:cs="Times New Roman"/>
+          <w:sz w:val="24"/>
+          <w:szCs w:val="24"/>
+          <w:lang w:val="ru-RU"/>
+        </w:rPr>
+        <w:t xml:space="preserve">    accuracy                           0.76       200</w:t>
+      </w:r>
+    </w:p>
+    <w:p>
+      <w:pPr>
+        <w:numPr>
+          <w:numId w:val="0"/>
+        </w:numPr>
+        <w:ind w:leftChars="0"/>
+        <w:jc w:val="both"/>
+        <w:rPr>
+          <w:rFonts w:hint="default" w:ascii="Times New Roman" w:hAnsi="Times New Roman" w:cs="Times New Roman"/>
+          <w:sz w:val="24"/>
+          <w:szCs w:val="24"/>
+          <w:lang w:val="ru-RU"/>
+        </w:rPr>
+      </w:pPr>
+      <w:r>
+        <w:rPr>
+          <w:rFonts w:hint="default" w:ascii="Times New Roman" w:hAnsi="Times New Roman" w:cs="Times New Roman"/>
+          <w:sz w:val="24"/>
+          <w:szCs w:val="24"/>
+          <w:lang w:val="ru-RU"/>
+        </w:rPr>
+        <w:t xml:space="preserve">   macro avg       0.72      0.64      0.66       200</w:t>
+      </w:r>
+    </w:p>
+    <w:p>
+      <w:pPr>
+        <w:numPr>
+          <w:numId w:val="0"/>
+        </w:numPr>
+        <w:ind w:leftChars="0"/>
+        <w:jc w:val="both"/>
+        <w:rPr>
+          <w:rFonts w:hint="default" w:ascii="Times New Roman" w:hAnsi="Times New Roman" w:cs="Times New Roman"/>
+          <w:sz w:val="24"/>
+          <w:szCs w:val="24"/>
+          <w:lang w:val="ru-RU"/>
+        </w:rPr>
+      </w:pPr>
+      <w:r>
+        <w:rPr>
+          <w:rFonts w:hint="default" w:ascii="Times New Roman" w:hAnsi="Times New Roman" w:cs="Times New Roman"/>
+          <w:sz w:val="24"/>
+          <w:szCs w:val="24"/>
+          <w:lang w:val="ru-RU"/>
+        </w:rPr>
+        <w:t>weighted avg       0.74      0.76      0.73       200</w:t>
+      </w:r>
+    </w:p>
+    <w:p>
+      <w:pPr>
+        <w:numPr>
+          <w:numId w:val="0"/>
+        </w:numPr>
+        <w:ind w:leftChars="0"/>
+        <w:jc w:val="both"/>
+        <w:rPr>
+          <w:rFonts w:hint="default" w:ascii="Times New Roman" w:hAnsi="Times New Roman" w:cs="Times New Roman"/>
+          <w:sz w:val="24"/>
+          <w:szCs w:val="24"/>
+          <w:lang w:val="ru-RU"/>
+        </w:rPr>
+      </w:pPr>
+      <w:r>
+        <w:rPr>
+          <w:rFonts w:hint="default" w:ascii="Times New Roman" w:hAnsi="Times New Roman" w:cs="Times New Roman"/>
+          <w:sz w:val="24"/>
+          <w:szCs w:val="24"/>
+          <w:lang w:val="ru-RU"/>
+        </w:rPr>
+        <w:t>=== XGBoost ===</w:t>
+      </w:r>
+    </w:p>
+    <w:p>
+      <w:pPr>
+        <w:numPr>
+          <w:numId w:val="0"/>
+        </w:numPr>
+        <w:ind w:leftChars="0"/>
+        <w:jc w:val="both"/>
+        <w:rPr>
+          <w:rFonts w:hint="default" w:ascii="Times New Roman" w:hAnsi="Times New Roman" w:cs="Times New Roman"/>
+          <w:sz w:val="24"/>
+          <w:szCs w:val="24"/>
+          <w:lang w:val="ru-RU"/>
+        </w:rPr>
+      </w:pPr>
+      <w:r>
+        <w:rPr>
+          <w:rFonts w:hint="default" w:ascii="Times New Roman" w:hAnsi="Times New Roman" w:cs="Times New Roman"/>
+          <w:sz w:val="24"/>
+          <w:szCs w:val="24"/>
+          <w:lang w:val="ru-RU"/>
+        </w:rPr>
+        <w:t>AUC: 0.7623</w:t>
+      </w:r>
+    </w:p>
+    <w:p>
+      <w:pPr>
+        <w:numPr>
+          <w:numId w:val="0"/>
+        </w:numPr>
+        <w:ind w:leftChars="0"/>
+        <w:jc w:val="both"/>
+        <w:rPr>
+          <w:rFonts w:hint="default" w:ascii="Times New Roman" w:hAnsi="Times New Roman" w:cs="Times New Roman"/>
+          <w:sz w:val="24"/>
+          <w:szCs w:val="24"/>
+          <w:lang w:val="ru-RU"/>
+        </w:rPr>
+      </w:pPr>
+      <w:r>
+        <w:rPr>
+          <w:rFonts w:hint="default" w:ascii="Times New Roman" w:hAnsi="Times New Roman" w:cs="Times New Roman"/>
+          <w:sz w:val="24"/>
+          <w:szCs w:val="24"/>
+          <w:lang w:val="ru-RU"/>
+        </w:rPr>
+        <w:t xml:space="preserve">              precision    recall  f1-score   support</w:t>
+      </w:r>
+    </w:p>
+    <w:p>
+      <w:pPr>
+        <w:numPr>
+          <w:numId w:val="0"/>
+        </w:numPr>
+        <w:ind w:leftChars="0"/>
+        <w:jc w:val="both"/>
+        <w:rPr>
+          <w:rFonts w:hint="default" w:ascii="Times New Roman" w:hAnsi="Times New Roman" w:cs="Times New Roman"/>
+          <w:sz w:val="24"/>
+          <w:szCs w:val="24"/>
+          <w:lang w:val="ru-RU"/>
+        </w:rPr>
+      </w:pPr>
+    </w:p>
+    <w:p>
+      <w:pPr>
+        <w:numPr>
+          <w:numId w:val="0"/>
+        </w:numPr>
+        <w:ind w:leftChars="0"/>
+        <w:jc w:val="both"/>
+        <w:rPr>
+          <w:rFonts w:hint="default" w:ascii="Times New Roman" w:hAnsi="Times New Roman" w:cs="Times New Roman"/>
+          <w:sz w:val="24"/>
+          <w:szCs w:val="24"/>
+          <w:lang w:val="ru-RU"/>
+        </w:rPr>
+      </w:pPr>
+      <w:r>
+        <w:rPr>
+          <w:rFonts w:hint="default" w:ascii="Times New Roman" w:hAnsi="Times New Roman" w:cs="Times New Roman"/>
+          <w:sz w:val="24"/>
+          <w:szCs w:val="24"/>
+          <w:lang w:val="ru-RU"/>
+        </w:rPr>
+        <w:t xml:space="preserve">           0       0.79      0.88      0.83       140</w:t>
+      </w:r>
+    </w:p>
+    <w:p>
+      <w:pPr>
+        <w:numPr>
+          <w:numId w:val="0"/>
+        </w:numPr>
+        <w:ind w:leftChars="0"/>
+        <w:jc w:val="both"/>
+        <w:rPr>
+          <w:rFonts w:hint="default" w:ascii="Times New Roman" w:hAnsi="Times New Roman" w:cs="Times New Roman"/>
+          <w:sz w:val="24"/>
+          <w:szCs w:val="24"/>
+          <w:lang w:val="ru-RU"/>
+        </w:rPr>
+      </w:pPr>
+      <w:r>
+        <w:rPr>
+          <w:rFonts w:hint="default" w:ascii="Times New Roman" w:hAnsi="Times New Roman" w:cs="Times New Roman"/>
+          <w:sz w:val="24"/>
+          <w:szCs w:val="24"/>
+          <w:lang w:val="ru-RU"/>
+        </w:rPr>
+        <w:t xml:space="preserve">           1       0.61      0.45      0.52        60</w:t>
+      </w:r>
+    </w:p>
+    <w:p>
+      <w:pPr>
+        <w:numPr>
+          <w:numId w:val="0"/>
+        </w:numPr>
+        <w:ind w:leftChars="0"/>
+        <w:jc w:val="both"/>
+        <w:rPr>
+          <w:rFonts w:hint="default" w:ascii="Times New Roman" w:hAnsi="Times New Roman" w:cs="Times New Roman"/>
+          <w:sz w:val="24"/>
+          <w:szCs w:val="24"/>
+          <w:lang w:val="ru-RU"/>
+        </w:rPr>
+      </w:pPr>
+    </w:p>
+    <w:p>
+      <w:pPr>
+        <w:numPr>
+          <w:numId w:val="0"/>
+        </w:numPr>
+        <w:ind w:leftChars="0"/>
+        <w:jc w:val="both"/>
+        <w:rPr>
+          <w:rFonts w:hint="default" w:ascii="Times New Roman" w:hAnsi="Times New Roman" w:cs="Times New Roman"/>
+          <w:sz w:val="24"/>
+          <w:szCs w:val="24"/>
+          <w:lang w:val="ru-RU"/>
+        </w:rPr>
+      </w:pPr>
+      <w:r>
+        <w:rPr>
+          <w:rFonts w:hint="default" w:ascii="Times New Roman" w:hAnsi="Times New Roman" w:cs="Times New Roman"/>
+          <w:sz w:val="24"/>
+          <w:szCs w:val="24"/>
+          <w:lang w:val="ru-RU"/>
+        </w:rPr>
+        <w:t xml:space="preserve">    accuracy                           0.75       200</w:t>
+      </w:r>
+    </w:p>
+    <w:p>
+      <w:pPr>
+        <w:numPr>
+          <w:numId w:val="0"/>
+        </w:numPr>
+        <w:ind w:leftChars="0"/>
+        <w:jc w:val="both"/>
+        <w:rPr>
+          <w:rFonts w:hint="default" w:ascii="Times New Roman" w:hAnsi="Times New Roman" w:cs="Times New Roman"/>
+          <w:sz w:val="24"/>
+          <w:szCs w:val="24"/>
+          <w:lang w:val="ru-RU"/>
+        </w:rPr>
+      </w:pPr>
+      <w:r>
+        <w:rPr>
+          <w:rFonts w:hint="default" w:ascii="Times New Roman" w:hAnsi="Times New Roman" w:cs="Times New Roman"/>
+          <w:sz w:val="24"/>
+          <w:szCs w:val="24"/>
+          <w:lang w:val="ru-RU"/>
+        </w:rPr>
+        <w:t xml:space="preserve">   macro avg       0.70      0.66      0.68       200</w:t>
+      </w:r>
+    </w:p>
+    <w:p>
+      <w:pPr>
+        <w:numPr>
+          <w:numId w:val="0"/>
+        </w:numPr>
+        <w:ind w:leftChars="0"/>
+        <w:jc w:val="both"/>
+        <w:rPr>
+          <w:rFonts w:hint="default" w:ascii="Times New Roman" w:hAnsi="Times New Roman" w:cs="Times New Roman"/>
+          <w:sz w:val="24"/>
+          <w:szCs w:val="24"/>
+          <w:lang w:val="ru-RU"/>
+        </w:rPr>
+      </w:pPr>
+      <w:r>
+        <w:rPr>
+          <w:rFonts w:hint="default" w:ascii="Times New Roman" w:hAnsi="Times New Roman" w:cs="Times New Roman"/>
+          <w:sz w:val="24"/>
+          <w:szCs w:val="24"/>
+          <w:lang w:val="ru-RU"/>
+        </w:rPr>
+        <w:t>weighted avg       0.74      0.75      0.74       200</w:t>
+      </w:r>
+    </w:p>
+    <w:p>
+      <w:pPr>
+        <w:numPr>
+          <w:numId w:val="0"/>
+        </w:numPr>
+        <w:ind w:leftChars="0"/>
+        <w:jc w:val="both"/>
+        <w:rPr>
+          <w:rFonts w:hint="default" w:ascii="Times New Roman" w:hAnsi="Times New Roman" w:cs="Times New Roman"/>
+          <w:sz w:val="24"/>
+          <w:szCs w:val="24"/>
+          <w:lang w:val="ru-RU"/>
+        </w:rPr>
+      </w:pPr>
+    </w:p>
+    <w:p>
+      <w:pPr>
+        <w:numPr>
+          <w:numId w:val="0"/>
+        </w:numPr>
+        <w:ind w:leftChars="0"/>
+        <w:jc w:val="both"/>
+        <w:rPr>
+          <w:rFonts w:hint="default" w:ascii="Times New Roman" w:hAnsi="Times New Roman" w:cs="Times New Roman"/>
+          <w:sz w:val="24"/>
+          <w:szCs w:val="24"/>
+          <w:lang w:val="ru-RU"/>
+        </w:rPr>
+      </w:pPr>
+      <w:r>
+        <w:rPr>
+          <w:rFonts w:hint="default" w:ascii="Times New Roman" w:hAnsi="Times New Roman" w:cs="Times New Roman"/>
+          <w:sz w:val="24"/>
+          <w:szCs w:val="24"/>
+          <w:lang w:val="ru-RU"/>
+        </w:rPr>
+        <w:t xml:space="preserve">В целом, логрег тут лучше справилась. Однако, исходя из логики, было бы логичнее применить логарифм к </w:t>
+      </w:r>
+      <w:r>
+        <w:rPr>
+          <w:rFonts w:hint="default" w:ascii="Times New Roman" w:hAnsi="Times New Roman" w:cs="Times New Roman"/>
+          <w:sz w:val="24"/>
+          <w:szCs w:val="24"/>
+          <w:lang w:val="en-US"/>
+        </w:rPr>
+        <w:t xml:space="preserve">credit_amount </w:t>
+      </w:r>
+      <w:r>
+        <w:rPr>
+          <w:rFonts w:hint="default" w:ascii="Times New Roman" w:hAnsi="Times New Roman" w:cs="Times New Roman"/>
+          <w:sz w:val="24"/>
+          <w:szCs w:val="24"/>
+          <w:lang w:val="ru-RU"/>
+        </w:rPr>
+        <w:t>как минимум, чтобы сгладить хвосты.</w:t>
+      </w:r>
+    </w:p>
+    <w:p>
+      <w:pPr>
+        <w:numPr>
+          <w:numId w:val="0"/>
+        </w:numPr>
+        <w:ind w:leftChars="0"/>
         <w:jc w:val="both"/>
         <w:rPr>
           <w:rFonts w:hint="default"/>
-          <w:lang w:val="en-US"/>
-        </w:rPr>
-      </w:pPr>
-      <w:r>
-        <w:rPr>
-          <w:rFonts w:hint="default"/>
-          <w:lang w:val="en-US"/>
-        </w:rPr>
-        <w:t>kewness ≈ 1.09 → умеренная правая асимметрия большинство клиентов берут кредиты на короткий срок небольшая часть — на очень длинный срок хвост справа (долгие кредиты 48–60 месяцев) вытягивает распределение</w:t>
-      </w:r>
-    </w:p>
-    <w:p>
-      <w:pPr>
-        <w:numPr>
-          <w:numId w:val="0"/>
-        </w:numPr>
-        <w:jc w:val="center"/>
-        <w:rPr>
-          <w:rFonts w:hint="default"/>
-          <w:lang w:val="en-US"/>
-        </w:rPr>
-      </w:pPr>
-    </w:p>
-    <w:p>
-      <w:pPr>
-        <w:numPr>
-          <w:numId w:val="0"/>
-        </w:numPr>
-        <w:jc w:val="center"/>
-        <w:rPr>
-          <w:rFonts w:hint="default"/>
-          <w:lang w:val="en-US"/>
-        </w:rPr>
-      </w:pPr>
-      <w:bookmarkStart w:id="0" w:name="_GoBack"/>
-      <w:bookmarkEnd w:id="0"/>
+          <w:lang w:val="ru-RU"/>
+        </w:rPr>
+      </w:pPr>
     </w:p>
     <w:sectPr>
       <w:pgSz w:w="11906" w:h="16838"/>
@@ -1234,6 +2912,16 @@
     </w:tblPr>
   </w:style>
   <w:style w:type="character" w:styleId="5">
+    <w:name w:val="Emphasis"/>
+    <w:basedOn w:val="3"/>
+    <w:qFormat/>
+    <w:uiPriority w:val="0"/>
+    <w:rPr>
+      <w:i/>
+      <w:iCs/>
+    </w:rPr>
+  </w:style>
+  <w:style w:type="character" w:styleId="6">
     <w:name w:val="Hyperlink"/>
     <w:basedOn w:val="3"/>
     <w:uiPriority w:val="0"/>
@@ -1242,7 +2930,7 @@
       <w:u w:val="single"/>
     </w:rPr>
   </w:style>
-  <w:style w:type="character" w:styleId="6">
+  <w:style w:type="character" w:styleId="7">
     <w:name w:val="Strong"/>
     <w:basedOn w:val="3"/>
     <w:qFormat/>
@@ -1252,7 +2940,7 @@
       <w:bCs/>
     </w:rPr>
   </w:style>
-  <w:style w:type="paragraph" w:styleId="7">
+  <w:style w:type="paragraph" w:styleId="8">
     <w:name w:val="Normal (Web)"/>
     <w:uiPriority w:val="0"/>
     <w:pPr>
@@ -1261,6 +2949,39 @@
       <w:jc w:val="left"/>
     </w:pPr>
     <w:rPr>
+      <w:rFonts w:ascii="Times New Roman" w:hAnsi="Times New Roman" w:eastAsia="SimSun" w:cs="Times New Roman"/>
+      <w:kern w:val="0"/>
+      <w:sz w:val="24"/>
+      <w:szCs w:val="24"/>
+      <w:lang w:val="en-US" w:eastAsia="zh-CN" w:bidi="ar"/>
+    </w:rPr>
+  </w:style>
+  <w:style w:type="paragraph" w:styleId="9">
+    <w:name w:val="HTML Preformatted"/>
+    <w:uiPriority w:val="0"/>
+    <w:pPr>
+      <w:tabs>
+        <w:tab w:val="left" w:pos="916"/>
+        <w:tab w:val="left" w:pos="1832"/>
+        <w:tab w:val="left" w:pos="2748"/>
+        <w:tab w:val="left" w:pos="3664"/>
+        <w:tab w:val="left" w:pos="4580"/>
+        <w:tab w:val="left" w:pos="5496"/>
+        <w:tab w:val="left" w:pos="6412"/>
+        <w:tab w:val="left" w:pos="7328"/>
+        <w:tab w:val="left" w:pos="8244"/>
+        <w:tab w:val="left" w:pos="9160"/>
+        <w:tab w:val="left" w:pos="10076"/>
+        <w:tab w:val="left" w:pos="10992"/>
+        <w:tab w:val="left" w:pos="11908"/>
+        <w:tab w:val="left" w:pos="12824"/>
+        <w:tab w:val="left" w:pos="13740"/>
+        <w:tab w:val="left" w:pos="14656"/>
+      </w:tabs>
+      <w:jc w:val="left"/>
+    </w:pPr>
+    <w:rPr>
+      <w:rFonts w:hint="eastAsia" w:ascii="SimSun" w:hAnsi="SimSun" w:eastAsia="SimSun" w:cs="SimSun"/>
       <w:kern w:val="0"/>
       <w:sz w:val="24"/>
       <w:szCs w:val="24"/>

</xml_diff>